<commit_message>
✏️ Fixed a typo in `dna-sequencing` statement
</commit_message>
<xml_diff>
--- a/10-hashing/problems/Ex/dna-sequencing.docx
+++ b/10-hashing/problems/Ex/dna-sequencing.docx
@@ -468,23 +468,7 @@
           <w:rFonts w:hint="cs"/>
           <w:rtl/>
         </w:rPr>
-        <w:t xml:space="preserve">) </w:t>
-      </w:r>
-      <w:proofErr w:type="spellStart"/>
-      <w:r>
-        <w:rPr>
-          <w:rFonts w:hint="cs"/>
-          <w:rtl/>
-        </w:rPr>
-        <w:t>וציטוזין</w:t>
-      </w:r>
-      <w:proofErr w:type="spellEnd"/>
-      <w:r>
-        <w:rPr>
-          <w:rFonts w:hint="cs"/>
-          <w:rtl/>
-        </w:rPr>
-        <w:t xml:space="preserve"> (</w:t>
+        <w:t>) וציטוזין (</w:t>
       </w:r>
       <w:r>
         <w:rPr>
@@ -1652,16 +1636,28 @@
           <w:rFonts w:hint="cs"/>
           <w:rtl/>
         </w:rPr>
-        <w:t xml:space="preserve"> תוכלו לעשות שתי פעולות עלו על ידי הדפסת האובייקט </w:t>
-      </w:r>
-      <w:proofErr w:type="spellStart"/>
+        <w:t xml:space="preserve"> תוכלו לעשות שתי פעולות </w:t>
+      </w:r>
+      <w:r>
+        <w:rPr>
+          <w:rFonts w:hint="cs"/>
+          <w:rtl/>
+        </w:rPr>
+        <w:t>א</w:t>
+      </w:r>
+      <w:r>
+        <w:rPr>
+          <w:rFonts w:hint="cs"/>
+          <w:rtl/>
+        </w:rPr>
+        <w:t xml:space="preserve">לו על ידי הדפסת האובייקט </w:t>
+      </w:r>
       <w:r>
         <w:rPr>
           <w:rStyle w:val="ac"/>
         </w:rPr>
         <w:t>endl</w:t>
       </w:r>
-      <w:proofErr w:type="spellEnd"/>
       <w:r>
         <w:rPr>
           <w:rFonts w:hint="cs"/>
@@ -4169,6 +4165,7 @@
     <w:rsid w:val="00C907DD"/>
     <w:rsid w:val="00D82C1D"/>
     <w:rsid w:val="00E71156"/>
+    <w:rsid w:val="00F0640B"/>
     <w:rsid w:val="00F9349E"/>
   </w:rsids>
   <m:mathPr>

</xml_diff>